<commit_message>
udah cek template word
</commit_message>
<xml_diff>
--- a/src/sample/template/Surat Keterangan Bepergian.docx
+++ b/src/sample/template/Surat Keterangan Bepergian.docx
@@ -135,7 +135,6 @@
         </w:rPr>
         <w:t xml:space="preserve">Jl. Bung </w:t>
       </w:r>
-      <w:proofErr w:type="spellStart"/>
       <w:r>
         <w:rPr>
           <w:rFonts w:ascii="Bookman Old Style" w:hAnsi="Bookman Old Style"/>
@@ -148,41 +147,15 @@
           <w:rFonts w:ascii="Bookman Old Style" w:hAnsi="Bookman Old Style"/>
           <w:sz w:val="22"/>
         </w:rPr>
-        <w:t>arno</w:t>
-      </w:r>
-      <w:proofErr w:type="spellEnd"/>
+        <w:t xml:space="preserve">arno No. 56  </w:t>
+      </w:r>
       <w:r>
         <w:rPr>
           <w:rFonts w:ascii="Bookman Old Style" w:hAnsi="Bookman Old Style"/>
           <w:sz w:val="22"/>
         </w:rPr>
-        <w:t xml:space="preserve"> No. 56  </w:t>
-      </w:r>
-      <w:proofErr w:type="spellStart"/>
-      <w:r>
-        <w:rPr>
-          <w:rFonts w:ascii="Bookman Old Style" w:hAnsi="Bookman Old Style"/>
-          <w:sz w:val="22"/>
-        </w:rPr>
-        <w:t>Pagutan</w:t>
-      </w:r>
-      <w:proofErr w:type="spellEnd"/>
-      <w:r>
-        <w:rPr>
-          <w:rFonts w:ascii="Bookman Old Style" w:hAnsi="Bookman Old Style"/>
-          <w:sz w:val="22"/>
-        </w:rPr>
-        <w:t xml:space="preserve"> </w:t>
-      </w:r>
-      <w:proofErr w:type="spellStart"/>
-      <w:r>
-        <w:rPr>
-          <w:rFonts w:ascii="Bookman Old Style" w:hAnsi="Bookman Old Style"/>
-          <w:sz w:val="22"/>
-        </w:rPr>
-        <w:t>Mataram</w:t>
-      </w:r>
-      <w:proofErr w:type="spellEnd"/>
+        <w:t>Pagutan Mataram</w:t>
+      </w:r>
     </w:p>
     <w:p>
       <w:pPr>
@@ -272,7 +245,6 @@
         </w:rPr>
         <w:t xml:space="preserve">  </w:t>
       </w:r>
-      <w:proofErr w:type="spellStart"/>
       <w:r>
         <w:rPr>
           <w:rFonts w:ascii="Bookman Old Style" w:hAnsi="Bookman Old Style"/>
@@ -280,71 +252,34 @@
         </w:rPr>
         <w:t>nsx</w:t>
       </w:r>
-      <w:proofErr w:type="spellEnd"/>
       <w:r>
         <w:rPr>
           <w:rFonts w:ascii="Bookman Old Style" w:hAnsi="Bookman Old Style"/>
           <w:sz w:val="22"/>
         </w:rPr>
-        <w:t>/</w:t>
-      </w:r>
-      <w:proofErr w:type="spellStart"/>
+        <w:t xml:space="preserve">/Kel. Pgt./ </w:t>
+      </w:r>
       <w:r>
         <w:rPr>
           <w:rFonts w:ascii="Bookman Old Style" w:hAnsi="Bookman Old Style"/>
           <w:sz w:val="22"/>
         </w:rPr>
-        <w:t>Kel</w:t>
-      </w:r>
-      <w:proofErr w:type="spellEnd"/>
+        <w:t>bulanxx</w:t>
+      </w:r>
       <w:r>
         <w:rPr>
           <w:rFonts w:ascii="Bookman Old Style" w:hAnsi="Bookman Old Style"/>
           <w:sz w:val="22"/>
         </w:rPr>
-        <w:t xml:space="preserve">. </w:t>
-      </w:r>
-      <w:proofErr w:type="spellStart"/>
+        <w:t xml:space="preserve"> / </w:t>
+      </w:r>
       <w:r>
         <w:rPr>
           <w:rFonts w:ascii="Bookman Old Style" w:hAnsi="Bookman Old Style"/>
           <w:sz w:val="22"/>
         </w:rPr>
-        <w:t>Pgt</w:t>
-      </w:r>
-      <w:proofErr w:type="spellEnd"/>
-      <w:r>
-        <w:rPr>
-          <w:rFonts w:ascii="Bookman Old Style" w:hAnsi="Bookman Old Style"/>
-          <w:sz w:val="22"/>
-        </w:rPr>
-        <w:t xml:space="preserve">./ </w:t>
-      </w:r>
-      <w:proofErr w:type="spellStart"/>
-      <w:r>
-        <w:rPr>
-          <w:rFonts w:ascii="Bookman Old Style" w:hAnsi="Bookman Old Style"/>
-          <w:sz w:val="22"/>
-        </w:rPr>
-        <w:t>bulanxx</w:t>
-      </w:r>
-      <w:proofErr w:type="spellEnd"/>
-      <w:r>
-        <w:rPr>
-          <w:rFonts w:ascii="Bookman Old Style" w:hAnsi="Bookman Old Style"/>
-          <w:sz w:val="22"/>
-        </w:rPr>
-        <w:t xml:space="preserve"> / </w:t>
-      </w:r>
-      <w:proofErr w:type="spellStart"/>
-      <w:r>
-        <w:rPr>
-          <w:rFonts w:ascii="Bookman Old Style" w:hAnsi="Bookman Old Style"/>
-          <w:sz w:val="22"/>
-        </w:rPr>
         <w:t>tahunxx</w:t>
       </w:r>
-      <w:proofErr w:type="spellEnd"/>
     </w:p>
     <w:p>
       <w:pPr>
@@ -376,189 +311,7 @@
         <w:rPr>
           <w:rFonts w:ascii="Bookman Old Style" w:hAnsi="Bookman Old Style"/>
         </w:rPr>
-        <w:t xml:space="preserve">Yang </w:t>
-      </w:r>
-      <w:proofErr w:type="spellStart"/>
-      <w:r>
-        <w:rPr>
-          <w:rFonts w:ascii="Bookman Old Style" w:hAnsi="Bookman Old Style"/>
-        </w:rPr>
-        <w:t>bertanda</w:t>
-      </w:r>
-      <w:proofErr w:type="spellEnd"/>
-      <w:r>
-        <w:rPr>
-          <w:rFonts w:ascii="Bookman Old Style" w:hAnsi="Bookman Old Style"/>
-        </w:rPr>
-        <w:t xml:space="preserve"> </w:t>
-      </w:r>
-      <w:proofErr w:type="spellStart"/>
-      <w:r>
-        <w:rPr>
-          <w:rFonts w:ascii="Bookman Old Style" w:hAnsi="Bookman Old Style"/>
-        </w:rPr>
-        <w:t>tangan</w:t>
-      </w:r>
-      <w:proofErr w:type="spellEnd"/>
-      <w:r>
-        <w:rPr>
-          <w:rFonts w:ascii="Bookman Old Style" w:hAnsi="Bookman Old Style"/>
-        </w:rPr>
-        <w:t xml:space="preserve"> di </w:t>
-      </w:r>
-      <w:proofErr w:type="spellStart"/>
-      <w:r>
-        <w:rPr>
-          <w:rFonts w:ascii="Bookman Old Style" w:hAnsi="Bookman Old Style"/>
-        </w:rPr>
-        <w:t>bawah</w:t>
-      </w:r>
-      <w:proofErr w:type="spellEnd"/>
-      <w:r>
-        <w:rPr>
-          <w:rFonts w:ascii="Bookman Old Style" w:hAnsi="Bookman Old Style"/>
-        </w:rPr>
-        <w:t xml:space="preserve"> </w:t>
-      </w:r>
-      <w:proofErr w:type="spellStart"/>
-      <w:r>
-        <w:rPr>
-          <w:rFonts w:ascii="Bookman Old Style" w:hAnsi="Bookman Old Style"/>
-        </w:rPr>
-        <w:t>ini</w:t>
-      </w:r>
-      <w:proofErr w:type="spellEnd"/>
-      <w:r>
-        <w:rPr>
-          <w:rFonts w:ascii="Bookman Old Style" w:hAnsi="Bookman Old Style"/>
-        </w:rPr>
-        <w:t xml:space="preserve"> </w:t>
-      </w:r>
-      <w:proofErr w:type="spellStart"/>
-      <w:r>
-        <w:rPr>
-          <w:rFonts w:ascii="Bookman Old Style" w:hAnsi="Bookman Old Style"/>
-        </w:rPr>
-        <w:t>Lurah</w:t>
-      </w:r>
-      <w:proofErr w:type="spellEnd"/>
-      <w:r>
-        <w:rPr>
-          <w:rFonts w:ascii="Bookman Old Style" w:hAnsi="Bookman Old Style"/>
-        </w:rPr>
-        <w:t xml:space="preserve"> </w:t>
-      </w:r>
-      <w:proofErr w:type="spellStart"/>
-      <w:r>
-        <w:rPr>
-          <w:rFonts w:ascii="Bookman Old Style" w:hAnsi="Bookman Old Style"/>
-        </w:rPr>
-        <w:t>Pagutan</w:t>
-      </w:r>
-      <w:proofErr w:type="spellEnd"/>
-      <w:r>
-        <w:rPr>
-          <w:rFonts w:ascii="Bookman Old Style" w:hAnsi="Bookman Old Style"/>
-        </w:rPr>
-        <w:t xml:space="preserve">, </w:t>
-      </w:r>
-      <w:proofErr w:type="spellStart"/>
-      <w:r>
-        <w:rPr>
-          <w:rFonts w:ascii="Bookman Old Style" w:hAnsi="Bookman Old Style"/>
-        </w:rPr>
-        <w:t>Kecamatan</w:t>
-      </w:r>
-      <w:proofErr w:type="spellEnd"/>
-      <w:r>
-        <w:rPr>
-          <w:rFonts w:ascii="Bookman Old Style" w:hAnsi="Bookman Old Style"/>
-        </w:rPr>
-        <w:t xml:space="preserve"> </w:t>
-      </w:r>
-      <w:proofErr w:type="spellStart"/>
-      <w:r>
-        <w:rPr>
-          <w:rFonts w:ascii="Bookman Old Style" w:hAnsi="Bookman Old Style"/>
-        </w:rPr>
-        <w:t>Mataram</w:t>
-      </w:r>
-      <w:proofErr w:type="spellEnd"/>
-      <w:r>
-        <w:rPr>
-          <w:rFonts w:ascii="Bookman Old Style" w:hAnsi="Bookman Old Style"/>
-        </w:rPr>
-        <w:t xml:space="preserve">, Kota </w:t>
-      </w:r>
-      <w:proofErr w:type="spellStart"/>
-      <w:r>
-        <w:rPr>
-          <w:rFonts w:ascii="Bookman Old Style" w:hAnsi="Bookman Old Style"/>
-        </w:rPr>
-        <w:t>Mataram</w:t>
-      </w:r>
-      <w:proofErr w:type="spellEnd"/>
-      <w:r>
-        <w:rPr>
-          <w:rFonts w:ascii="Bookman Old Style" w:hAnsi="Bookman Old Style"/>
-        </w:rPr>
-        <w:t xml:space="preserve">, </w:t>
-      </w:r>
-      <w:proofErr w:type="spellStart"/>
-      <w:r>
-        <w:rPr>
-          <w:rFonts w:ascii="Bookman Old Style" w:hAnsi="Bookman Old Style"/>
-        </w:rPr>
-        <w:t>Menerangkan</w:t>
-      </w:r>
-      <w:proofErr w:type="spellEnd"/>
-      <w:r>
-        <w:rPr>
-          <w:rFonts w:ascii="Bookman Old Style" w:hAnsi="Bookman Old Style"/>
-        </w:rPr>
-        <w:t xml:space="preserve"> </w:t>
-      </w:r>
-      <w:proofErr w:type="spellStart"/>
-      <w:r>
-        <w:rPr>
-          <w:rFonts w:ascii="Bookman Old Style" w:hAnsi="Bookman Old Style"/>
-        </w:rPr>
-        <w:t>dengan</w:t>
-      </w:r>
-      <w:proofErr w:type="spellEnd"/>
-      <w:r>
-        <w:rPr>
-          <w:rFonts w:ascii="Bookman Old Style" w:hAnsi="Bookman Old Style"/>
-        </w:rPr>
-        <w:t xml:space="preserve"> </w:t>
-      </w:r>
-      <w:proofErr w:type="spellStart"/>
-      <w:r>
-        <w:rPr>
-          <w:rFonts w:ascii="Bookman Old Style" w:hAnsi="Bookman Old Style"/>
-        </w:rPr>
-        <w:t>sebenarnya</w:t>
-      </w:r>
-      <w:proofErr w:type="spellEnd"/>
-      <w:r>
-        <w:rPr>
-          <w:rFonts w:ascii="Bookman Old Style" w:hAnsi="Bookman Old Style"/>
-        </w:rPr>
-        <w:t xml:space="preserve"> </w:t>
-      </w:r>
-      <w:proofErr w:type="spellStart"/>
-      <w:r>
-        <w:rPr>
-          <w:rFonts w:ascii="Bookman Old Style" w:hAnsi="Bookman Old Style"/>
-        </w:rPr>
-        <w:t>kepada</w:t>
-      </w:r>
-      <w:proofErr w:type="spellEnd"/>
-      <w:r>
-        <w:rPr>
-          <w:rFonts w:ascii="Bookman Old Style" w:hAnsi="Bookman Old Style"/>
-        </w:rPr>
-        <w:t xml:space="preserve"> :</w:t>
+        <w:t>Yang bertanda tangan di bawah ini Lurah Pagutan, Kecamatan Mataram, Kota Mataram, Menerangkan dengan sebenarnya kepada :</w:t>
       </w:r>
     </w:p>
     <w:p>
@@ -576,6 +329,14 @@
         <w:tblStyle w:val="TableGrid"/>
         <w:tblW w:w="0" w:type="auto"/>
         <w:tblInd w:w="18" w:type="dxa"/>
+        <w:tblBorders>
+          <w:top w:val="none" w:sz="0" w:space="0" w:color="auto"/>
+          <w:left w:val="none" w:sz="0" w:space="0" w:color="auto"/>
+          <w:bottom w:val="none" w:sz="0" w:space="0" w:color="auto"/>
+          <w:right w:val="none" w:sz="0" w:space="0" w:color="auto"/>
+          <w:insideH w:val="none" w:sz="0" w:space="0" w:color="auto"/>
+          <w:insideV w:val="none" w:sz="0" w:space="0" w:color="auto"/>
+        </w:tblBorders>
         <w:tblLook w:val="04A0" w:firstRow="1" w:lastRow="0" w:firstColumn="1" w:lastColumn="0" w:noHBand="0" w:noVBand="1"/>
       </w:tblPr>
       <w:tblGrid>
@@ -655,28 +416,12 @@
                 <w:rFonts w:ascii="Bookman Old Style" w:eastAsia="Bookman Old Style" w:hAnsi="Bookman Old Style" w:cs="Bookman Old Style"/>
               </w:rPr>
             </w:pPr>
-            <w:proofErr w:type="spellStart"/>
-            <w:r>
-              <w:rPr>
-                <w:rFonts w:ascii="Bookman Old Style" w:eastAsia="Bookman Old Style" w:hAnsi="Bookman Old Style" w:cs="Bookman Old Style"/>
-              </w:rPr>
-              <w:t>Jenis</w:t>
-            </w:r>
-            <w:proofErr w:type="spellEnd"/>
-            <w:r>
-              <w:rPr>
-                <w:rFonts w:ascii="Bookman Old Style" w:eastAsia="Bookman Old Style" w:hAnsi="Bookman Old Style" w:cs="Bookman Old Style"/>
-              </w:rPr>
-              <w:t xml:space="preserve"> </w:t>
-            </w:r>
-            <w:proofErr w:type="spellStart"/>
-            <w:r>
-              <w:rPr>
-                <w:rFonts w:ascii="Bookman Old Style" w:eastAsia="Bookman Old Style" w:hAnsi="Bookman Old Style" w:cs="Bookman Old Style"/>
-              </w:rPr>
-              <w:t>Kelamin</w:t>
-            </w:r>
-            <w:proofErr w:type="spellEnd"/>
+            <w:r>
+              <w:rPr>
+                <w:rFonts w:ascii="Bookman Old Style" w:eastAsia="Bookman Old Style" w:hAnsi="Bookman Old Style" w:cs="Bookman Old Style"/>
+              </w:rPr>
+              <w:t>Jenis Kelamin</w:t>
+            </w:r>
           </w:p>
         </w:tc>
         <w:tc>
@@ -698,16 +443,8 @@
               <w:rPr>
                 <w:rFonts w:ascii="Bookman Old Style" w:eastAsia="Bookman Old Style" w:hAnsi="Bookman Old Style" w:cs="Bookman Old Style"/>
               </w:rPr>
-              <w:t xml:space="preserve">: </w:t>
-            </w:r>
-            <w:proofErr w:type="spellStart"/>
-            <w:r>
-              <w:rPr>
-                <w:rFonts w:ascii="Bookman Old Style" w:eastAsia="Bookman Old Style" w:hAnsi="Bookman Old Style" w:cs="Bookman Old Style"/>
-              </w:rPr>
-              <w:t>jkx</w:t>
-            </w:r>
-            <w:proofErr w:type="spellEnd"/>
+              <w:t>: jkx</w:t>
+            </w:r>
           </w:p>
         </w:tc>
       </w:tr>
@@ -727,33 +464,11 @@
                 <w:rFonts w:ascii="Bookman Old Style" w:eastAsia="Bookman Old Style" w:hAnsi="Bookman Old Style" w:cs="Bookman Old Style"/>
               </w:rPr>
             </w:pPr>
-            <w:proofErr w:type="spellStart"/>
-            <w:r>
-              <w:rPr>
-                <w:rFonts w:ascii="Bookman Old Style" w:eastAsia="Bookman Old Style" w:hAnsi="Bookman Old Style" w:cs="Bookman Old Style"/>
-              </w:rPr>
-              <w:t>Tempat</w:t>
-            </w:r>
-            <w:proofErr w:type="spellEnd"/>
-            <w:r>
-              <w:rPr>
-                <w:rFonts w:ascii="Bookman Old Style" w:eastAsia="Bookman Old Style" w:hAnsi="Bookman Old Style" w:cs="Bookman Old Style"/>
-              </w:rPr>
-              <w:t>/</w:t>
-            </w:r>
-            <w:proofErr w:type="spellStart"/>
-            <w:r>
-              <w:rPr>
-                <w:rFonts w:ascii="Bookman Old Style" w:eastAsia="Bookman Old Style" w:hAnsi="Bookman Old Style" w:cs="Bookman Old Style"/>
-              </w:rPr>
-              <w:t>Tgl</w:t>
-            </w:r>
-            <w:proofErr w:type="spellEnd"/>
-            <w:r>
-              <w:rPr>
-                <w:rFonts w:ascii="Bookman Old Style" w:eastAsia="Bookman Old Style" w:hAnsi="Bookman Old Style" w:cs="Bookman Old Style"/>
-              </w:rPr>
-              <w:t xml:space="preserve"> Lahir</w:t>
+            <w:r>
+              <w:rPr>
+                <w:rFonts w:ascii="Bookman Old Style" w:eastAsia="Bookman Old Style" w:hAnsi="Bookman Old Style" w:cs="Bookman Old Style"/>
+              </w:rPr>
+              <w:t>Tempat/Tgl Lahir</w:t>
             </w:r>
           </w:p>
         </w:tc>
@@ -776,16 +491,8 @@
               <w:rPr>
                 <w:rFonts w:ascii="Bookman Old Style" w:eastAsia="Bookman Old Style" w:hAnsi="Bookman Old Style" w:cs="Bookman Old Style"/>
               </w:rPr>
-              <w:t xml:space="preserve">: </w:t>
-            </w:r>
-            <w:proofErr w:type="spellStart"/>
-            <w:r>
-              <w:rPr>
-                <w:rFonts w:ascii="Bookman Old Style" w:eastAsia="Bookman Old Style" w:hAnsi="Bookman Old Style" w:cs="Bookman Old Style"/>
-              </w:rPr>
-              <w:t>ttlx</w:t>
-            </w:r>
-            <w:proofErr w:type="spellEnd"/>
+              <w:t>: ttlx</w:t>
+            </w:r>
           </w:p>
         </w:tc>
       </w:tr>
@@ -809,16 +516,8 @@
               <w:rPr>
                 <w:rFonts w:ascii="Bookman Old Style" w:eastAsia="Bookman Old Style" w:hAnsi="Bookman Old Style" w:cs="Bookman Old Style"/>
               </w:rPr>
-              <w:t>Agama/</w:t>
-            </w:r>
-            <w:proofErr w:type="spellStart"/>
-            <w:r>
-              <w:rPr>
-                <w:rFonts w:ascii="Bookman Old Style" w:eastAsia="Bookman Old Style" w:hAnsi="Bookman Old Style" w:cs="Bookman Old Style"/>
-              </w:rPr>
-              <w:t>Kebangsaan</w:t>
-            </w:r>
-            <w:proofErr w:type="spellEnd"/>
+              <w:t>Agama/Kebangsaan</w:t>
+            </w:r>
           </w:p>
         </w:tc>
         <w:tc>
@@ -840,16 +539,8 @@
               <w:rPr>
                 <w:rFonts w:ascii="Bookman Old Style" w:eastAsia="Bookman Old Style" w:hAnsi="Bookman Old Style" w:cs="Bookman Old Style"/>
               </w:rPr>
-              <w:t xml:space="preserve">: </w:t>
-            </w:r>
-            <w:proofErr w:type="spellStart"/>
-            <w:r>
-              <w:rPr>
-                <w:rFonts w:ascii="Bookman Old Style" w:eastAsia="Bookman Old Style" w:hAnsi="Bookman Old Style" w:cs="Bookman Old Style"/>
-              </w:rPr>
-              <w:t>agx</w:t>
-            </w:r>
-            <w:proofErr w:type="spellEnd"/>
+              <w:t>: agx</w:t>
+            </w:r>
           </w:p>
         </w:tc>
       </w:tr>
@@ -869,14 +560,12 @@
                 <w:rFonts w:ascii="Bookman Old Style" w:eastAsia="Bookman Old Style" w:hAnsi="Bookman Old Style" w:cs="Bookman Old Style"/>
               </w:rPr>
             </w:pPr>
-            <w:proofErr w:type="spellStart"/>
             <w:r>
               <w:rPr>
                 <w:rFonts w:ascii="Bookman Old Style" w:eastAsia="Bookman Old Style" w:hAnsi="Bookman Old Style" w:cs="Bookman Old Style"/>
               </w:rPr>
               <w:t>Pekerjaan</w:t>
             </w:r>
-            <w:proofErr w:type="spellEnd"/>
           </w:p>
         </w:tc>
         <w:tc>
@@ -898,16 +587,8 @@
               <w:rPr>
                 <w:rFonts w:ascii="Bookman Old Style" w:eastAsia="Bookman Old Style" w:hAnsi="Bookman Old Style" w:cs="Bookman Old Style"/>
               </w:rPr>
-              <w:t xml:space="preserve">: </w:t>
-            </w:r>
-            <w:proofErr w:type="spellStart"/>
-            <w:r>
-              <w:rPr>
-                <w:rFonts w:ascii="Bookman Old Style" w:eastAsia="Bookman Old Style" w:hAnsi="Bookman Old Style" w:cs="Bookman Old Style"/>
-              </w:rPr>
-              <w:t>pjx</w:t>
-            </w:r>
-            <w:proofErr w:type="spellEnd"/>
+              <w:t>: pjx</w:t>
+            </w:r>
           </w:p>
         </w:tc>
       </w:tr>
@@ -954,16 +635,8 @@
               <w:rPr>
                 <w:rFonts w:ascii="Bookman Old Style" w:eastAsia="Bookman Old Style" w:hAnsi="Bookman Old Style" w:cs="Bookman Old Style"/>
               </w:rPr>
-              <w:t xml:space="preserve">: </w:t>
-            </w:r>
-            <w:proofErr w:type="spellStart"/>
-            <w:r>
-              <w:rPr>
-                <w:rFonts w:ascii="Bookman Old Style" w:eastAsia="Bookman Old Style" w:hAnsi="Bookman Old Style" w:cs="Bookman Old Style"/>
-              </w:rPr>
-              <w:t>nikx</w:t>
-            </w:r>
-            <w:proofErr w:type="spellEnd"/>
+              <w:t>: nikx</w:t>
+            </w:r>
           </w:p>
         </w:tc>
       </w:tr>
@@ -1010,16 +683,8 @@
               <w:rPr>
                 <w:rFonts w:ascii="Bookman Old Style" w:eastAsia="Bookman Old Style" w:hAnsi="Bookman Old Style" w:cs="Bookman Old Style"/>
               </w:rPr>
-              <w:t xml:space="preserve">: </w:t>
-            </w:r>
-            <w:proofErr w:type="spellStart"/>
-            <w:r>
-              <w:rPr>
-                <w:rFonts w:ascii="Bookman Old Style" w:eastAsia="Bookman Old Style" w:hAnsi="Bookman Old Style" w:cs="Bookman Old Style"/>
-              </w:rPr>
-              <w:t>alx</w:t>
-            </w:r>
-            <w:proofErr w:type="spellEnd"/>
+              <w:t>: alx</w:t>
+            </w:r>
           </w:p>
         </w:tc>
       </w:tr>
@@ -1031,47 +696,11 @@
           <w:rFonts w:ascii="Bookman Old Style" w:hAnsi="Bookman Old Style"/>
         </w:rPr>
       </w:pPr>
-      <w:proofErr w:type="spellStart"/>
-      <w:r>
-        <w:rPr>
-          <w:rFonts w:ascii="Bookman Old Style" w:hAnsi="Bookman Old Style"/>
-        </w:rPr>
-        <w:t>Bahwa</w:t>
-      </w:r>
-      <w:proofErr w:type="spellEnd"/>
-      <w:r>
-        <w:rPr>
-          <w:rFonts w:ascii="Bookman Old Style" w:hAnsi="Bookman Old Style"/>
-        </w:rPr>
-        <w:t xml:space="preserve"> </w:t>
-      </w:r>
-      <w:proofErr w:type="spellStart"/>
-      <w:r>
-        <w:rPr>
-          <w:rFonts w:ascii="Bookman Old Style" w:hAnsi="Bookman Old Style"/>
-        </w:rPr>
-        <w:t>terhitung</w:t>
-      </w:r>
-      <w:proofErr w:type="spellEnd"/>
-      <w:r>
-        <w:rPr>
-          <w:rFonts w:ascii="Bookman Old Style" w:hAnsi="Bookman Old Style"/>
-        </w:rPr>
-        <w:t xml:space="preserve"> </w:t>
-      </w:r>
-      <w:proofErr w:type="spellStart"/>
-      <w:r>
-        <w:rPr>
-          <w:rFonts w:ascii="Bookman Old Style" w:hAnsi="Bookman Old Style"/>
-        </w:rPr>
-        <w:t>mulai</w:t>
-      </w:r>
-      <w:proofErr w:type="spellEnd"/>
-      <w:r>
-        <w:rPr>
-          <w:rFonts w:ascii="Bookman Old Style" w:hAnsi="Bookman Old Style"/>
-        </w:rPr>
-        <w:t xml:space="preserve"> </w:t>
+      <w:r>
+        <w:rPr>
+          <w:rFonts w:ascii="Bookman Old Style" w:hAnsi="Bookman Old Style"/>
+        </w:rPr>
+        <w:t xml:space="preserve">Bahwa terhitung mulai </w:t>
       </w:r>
     </w:p>
     <w:p>
@@ -1081,14 +710,12 @@
           <w:rFonts w:ascii="Bookman Old Style" w:hAnsi="Bookman Old Style"/>
         </w:rPr>
       </w:pPr>
-      <w:proofErr w:type="spellStart"/>
       <w:r>
         <w:rPr>
           <w:rFonts w:ascii="Bookman Old Style" w:hAnsi="Bookman Old Style"/>
         </w:rPr>
         <w:t>Tanggal</w:t>
       </w:r>
-      <w:proofErr w:type="spellEnd"/>
       <w:r>
         <w:rPr>
           <w:rFonts w:ascii="Bookman Old Style" w:hAnsi="Bookman Old Style"/>
@@ -1113,7 +740,6 @@
         </w:rPr>
         <w:t xml:space="preserve">: </w:t>
       </w:r>
-      <w:proofErr w:type="spellStart"/>
       <w:r>
         <w:rPr>
           <w:rFonts w:ascii="Bookman Old Style" w:hAnsi="Bookman Old Style"/>
@@ -1126,7 +752,6 @@
         </w:rPr>
         <w:t>x</w:t>
       </w:r>
-      <w:proofErr w:type="spellEnd"/>
     </w:p>
     <w:p>
       <w:pPr>
@@ -1135,28 +760,12 @@
           <w:rFonts w:ascii="Bookman Old Style" w:hAnsi="Bookman Old Style"/>
         </w:rPr>
       </w:pPr>
-      <w:proofErr w:type="spellStart"/>
-      <w:r>
-        <w:rPr>
-          <w:rFonts w:ascii="Bookman Old Style" w:hAnsi="Bookman Old Style"/>
-        </w:rPr>
-        <w:t>Bepergian</w:t>
-      </w:r>
-      <w:proofErr w:type="spellEnd"/>
-      <w:r>
-        <w:rPr>
-          <w:rFonts w:ascii="Bookman Old Style" w:hAnsi="Bookman Old Style"/>
-        </w:rPr>
-        <w:t xml:space="preserve"> </w:t>
-      </w:r>
-      <w:proofErr w:type="spellStart"/>
-      <w:r>
-        <w:rPr>
-          <w:rFonts w:ascii="Bookman Old Style" w:hAnsi="Bookman Old Style"/>
-        </w:rPr>
-        <w:t>ke</w:t>
-      </w:r>
-      <w:proofErr w:type="spellEnd"/>
+      <w:r>
+        <w:rPr>
+          <w:rFonts w:ascii="Bookman Old Style" w:hAnsi="Bookman Old Style"/>
+        </w:rPr>
+        <w:t>Bepergian ke</w:t>
+      </w:r>
       <w:r>
         <w:rPr>
           <w:rFonts w:ascii="Bookman Old Style" w:hAnsi="Bookman Old Style"/>
@@ -1170,14 +779,12 @@
         <w:tab/>
         <w:t xml:space="preserve">: </w:t>
       </w:r>
-      <w:proofErr w:type="spellStart"/>
       <w:r>
         <w:rPr>
           <w:rFonts w:ascii="Bookman Old Style" w:hAnsi="Bookman Old Style"/>
         </w:rPr>
         <w:t>pergixx</w:t>
       </w:r>
-      <w:proofErr w:type="spellEnd"/>
       <w:r>
         <w:rPr>
           <w:rFonts w:ascii="Bookman Old Style" w:hAnsi="Bookman Old Style"/>
@@ -1198,14 +805,12 @@
           <w:rFonts w:ascii="Bookman Old Style" w:hAnsi="Bookman Old Style"/>
         </w:rPr>
       </w:pPr>
-      <w:proofErr w:type="spellStart"/>
       <w:r>
         <w:rPr>
           <w:rFonts w:ascii="Bookman Old Style" w:hAnsi="Bookman Old Style"/>
         </w:rPr>
         <w:t>Kecamatan</w:t>
       </w:r>
-      <w:proofErr w:type="spellEnd"/>
       <w:r>
         <w:rPr>
           <w:rFonts w:ascii="Bookman Old Style" w:hAnsi="Bookman Old Style"/>
@@ -1225,14 +830,12 @@
         <w:tab/>
         <w:t xml:space="preserve">: </w:t>
       </w:r>
-      <w:proofErr w:type="spellStart"/>
       <w:r>
         <w:rPr>
           <w:rFonts w:ascii="Bookman Old Style" w:hAnsi="Bookman Old Style"/>
         </w:rPr>
         <w:t>matanx</w:t>
       </w:r>
-      <w:proofErr w:type="spellEnd"/>
     </w:p>
     <w:p>
       <w:pPr>
@@ -1241,19 +844,11 @@
           <w:rFonts w:ascii="Bookman Old Style" w:hAnsi="Bookman Old Style"/>
         </w:rPr>
       </w:pPr>
-      <w:proofErr w:type="spellStart"/>
-      <w:r>
-        <w:rPr>
-          <w:rFonts w:ascii="Bookman Old Style" w:hAnsi="Bookman Old Style"/>
-        </w:rPr>
-        <w:t>Kabupaten</w:t>
-      </w:r>
-      <w:proofErr w:type="spellEnd"/>
-      <w:r>
-        <w:rPr>
-          <w:rFonts w:ascii="Bookman Old Style" w:hAnsi="Bookman Old Style"/>
-        </w:rPr>
-        <w:t>/Kota</w:t>
+      <w:r>
+        <w:rPr>
+          <w:rFonts w:ascii="Bookman Old Style" w:hAnsi="Bookman Old Style"/>
+        </w:rPr>
+        <w:t>Kabupaten/Kota</w:t>
       </w:r>
       <w:r>
         <w:rPr>
@@ -1273,14 +868,12 @@
         </w:rPr>
         <w:t xml:space="preserve">: </w:t>
       </w:r>
-      <w:proofErr w:type="spellStart"/>
       <w:r>
         <w:rPr>
           <w:rFonts w:ascii="Bookman Old Style" w:hAnsi="Bookman Old Style"/>
         </w:rPr>
         <w:t>kotaxxx</w:t>
       </w:r>
-      <w:proofErr w:type="spellEnd"/>
     </w:p>
     <w:p>
       <w:pPr>
@@ -1289,7 +882,6 @@
           <w:rFonts w:ascii="Bookman Old Style" w:hAnsi="Bookman Old Style"/>
         </w:rPr>
       </w:pPr>
-      <w:proofErr w:type="spellStart"/>
       <w:r>
         <w:rPr>
           <w:rFonts w:ascii="Bookman Old Style" w:hAnsi="Bookman Old Style"/>
@@ -1308,7 +900,6 @@
         </w:rPr>
         <w:t>insi</w:t>
       </w:r>
-      <w:proofErr w:type="spellEnd"/>
       <w:r>
         <w:rPr>
           <w:rFonts w:ascii="Bookman Old Style" w:hAnsi="Bookman Old Style"/>
@@ -1333,14 +924,12 @@
         </w:rPr>
         <w:t xml:space="preserve">: </w:t>
       </w:r>
-      <w:proofErr w:type="spellStart"/>
       <w:r>
         <w:rPr>
           <w:rFonts w:ascii="Bookman Old Style" w:hAnsi="Bookman Old Style"/>
         </w:rPr>
         <w:t>provinx</w:t>
       </w:r>
-      <w:proofErr w:type="spellEnd"/>
     </w:p>
     <w:p>
       <w:pPr>
@@ -1349,14 +938,12 @@
           <w:rFonts w:ascii="Bookman Old Style" w:hAnsi="Bookman Old Style"/>
         </w:rPr>
       </w:pPr>
-      <w:proofErr w:type="spellStart"/>
       <w:r>
         <w:rPr>
           <w:rFonts w:ascii="Bookman Old Style" w:hAnsi="Bookman Old Style"/>
         </w:rPr>
         <w:t>Keperluan</w:t>
       </w:r>
-      <w:proofErr w:type="spellEnd"/>
       <w:r>
         <w:rPr>
           <w:rFonts w:ascii="Bookman Old Style" w:hAnsi="Bookman Old Style"/>
@@ -1381,14 +968,12 @@
         </w:rPr>
         <w:t xml:space="preserve">: </w:t>
       </w:r>
-      <w:proofErr w:type="spellStart"/>
       <w:r>
         <w:rPr>
           <w:rFonts w:ascii="Bookman Old Style" w:hAnsi="Bookman Old Style"/>
         </w:rPr>
         <w:t>keperxxx</w:t>
       </w:r>
-      <w:proofErr w:type="spellEnd"/>
     </w:p>
     <w:p>
       <w:pPr>
@@ -1397,14 +982,12 @@
           <w:rFonts w:ascii="Bookman Old Style" w:hAnsi="Bookman Old Style"/>
         </w:rPr>
       </w:pPr>
-      <w:proofErr w:type="spellStart"/>
       <w:r>
         <w:rPr>
           <w:rFonts w:ascii="Bookman Old Style" w:hAnsi="Bookman Old Style"/>
         </w:rPr>
         <w:t>Pengikut</w:t>
       </w:r>
-      <w:proofErr w:type="spellEnd"/>
       <w:r>
         <w:rPr>
           <w:rFonts w:ascii="Bookman Old Style" w:hAnsi="Bookman Old Style"/>
@@ -1429,14 +1012,12 @@
         </w:rPr>
         <w:t xml:space="preserve">: </w:t>
       </w:r>
-      <w:proofErr w:type="spellStart"/>
       <w:r>
         <w:rPr>
           <w:rFonts w:ascii="Bookman Old Style" w:hAnsi="Bookman Old Style"/>
         </w:rPr>
         <w:t>pengekxx</w:t>
       </w:r>
-      <w:proofErr w:type="spellEnd"/>
     </w:p>
     <w:tbl>
       <w:tblPr>
@@ -1531,37 +1112,12 @@
                 <w:b/>
               </w:rPr>
             </w:pPr>
-            <w:proofErr w:type="spellStart"/>
             <w:r>
               <w:rPr>
                 <w:rFonts w:ascii="Bookman Old Style" w:hAnsi="Bookman Old Style"/>
                 <w:b/>
               </w:rPr>
-              <w:t>Tempat</w:t>
-            </w:r>
-            <w:proofErr w:type="spellEnd"/>
-            <w:r>
-              <w:rPr>
-                <w:rFonts w:ascii="Bookman Old Style" w:hAnsi="Bookman Old Style"/>
-                <w:b/>
-              </w:rPr>
-              <w:t>/</w:t>
-            </w:r>
-            <w:proofErr w:type="spellStart"/>
-            <w:r>
-              <w:rPr>
-                <w:rFonts w:ascii="Bookman Old Style" w:hAnsi="Bookman Old Style"/>
-                <w:b/>
-              </w:rPr>
-              <w:t>Tgl</w:t>
-            </w:r>
-            <w:proofErr w:type="spellEnd"/>
-            <w:r>
-              <w:rPr>
-                <w:rFonts w:ascii="Bookman Old Style" w:hAnsi="Bookman Old Style"/>
-                <w:b/>
-              </w:rPr>
-              <w:t>. Lahir</w:t>
+              <w:t>Tempat/Tgl. Lahir</w:t>
             </w:r>
           </w:p>
         </w:tc>
@@ -1678,171 +1234,23 @@
           <w:rFonts w:ascii="Bookman Old Style" w:hAnsi="Bookman Old Style"/>
         </w:rPr>
       </w:pPr>
-      <w:proofErr w:type="spellStart"/>
-      <w:r>
-        <w:rPr>
-          <w:rFonts w:ascii="Bookman Old Style" w:hAnsi="Bookman Old Style"/>
-        </w:rPr>
-        <w:t>Demikian</w:t>
-      </w:r>
-      <w:proofErr w:type="spellEnd"/>
-      <w:r>
-        <w:rPr>
-          <w:rFonts w:ascii="Bookman Old Style" w:hAnsi="Bookman Old Style"/>
-        </w:rPr>
-        <w:t xml:space="preserve"> </w:t>
-      </w:r>
-      <w:proofErr w:type="spellStart"/>
-      <w:r>
-        <w:rPr>
-          <w:rFonts w:ascii="Bookman Old Style" w:hAnsi="Bookman Old Style"/>
-        </w:rPr>
-        <w:t>surat</w:t>
-      </w:r>
-      <w:proofErr w:type="spellEnd"/>
-      <w:r>
-        <w:rPr>
-          <w:rFonts w:ascii="Bookman Old Style" w:hAnsi="Bookman Old Style"/>
-        </w:rPr>
-        <w:t xml:space="preserve"> </w:t>
-      </w:r>
-      <w:proofErr w:type="spellStart"/>
-      <w:r>
-        <w:rPr>
-          <w:rFonts w:ascii="Bookman Old Style" w:hAnsi="Bookman Old Style"/>
-        </w:rPr>
-        <w:t>keterangan</w:t>
-      </w:r>
-      <w:proofErr w:type="spellEnd"/>
-      <w:r>
-        <w:rPr>
-          <w:rFonts w:ascii="Bookman Old Style" w:hAnsi="Bookman Old Style"/>
-        </w:rPr>
-        <w:t xml:space="preserve"> </w:t>
-      </w:r>
-      <w:proofErr w:type="spellStart"/>
-      <w:r>
-        <w:rPr>
-          <w:rFonts w:ascii="Bookman Old Style" w:hAnsi="Bookman Old Style"/>
-        </w:rPr>
-        <w:t>ini</w:t>
-      </w:r>
-      <w:proofErr w:type="spellEnd"/>
-      <w:r>
-        <w:rPr>
-          <w:rFonts w:ascii="Bookman Old Style" w:hAnsi="Bookman Old Style"/>
-        </w:rPr>
-        <w:t xml:space="preserve"> kami </w:t>
-      </w:r>
-      <w:proofErr w:type="spellStart"/>
-      <w:r>
-        <w:rPr>
-          <w:rFonts w:ascii="Bookman Old Style" w:hAnsi="Bookman Old Style"/>
-        </w:rPr>
-        <w:t>buat</w:t>
-      </w:r>
-      <w:proofErr w:type="spellEnd"/>
-      <w:r>
-        <w:rPr>
-          <w:rFonts w:ascii="Bookman Old Style" w:hAnsi="Bookman Old Style"/>
-        </w:rPr>
-        <w:t xml:space="preserve"> </w:t>
-      </w:r>
-      <w:proofErr w:type="spellStart"/>
-      <w:r>
-        <w:rPr>
-          <w:rFonts w:ascii="Bookman Old Style" w:hAnsi="Bookman Old Style"/>
-        </w:rPr>
-        <w:t>dengan</w:t>
-      </w:r>
-      <w:proofErr w:type="spellEnd"/>
-      <w:r>
-        <w:rPr>
-          <w:rFonts w:ascii="Bookman Old Style" w:hAnsi="Bookman Old Style"/>
-        </w:rPr>
-        <w:t xml:space="preserve"> </w:t>
-      </w:r>
-      <w:proofErr w:type="spellStart"/>
-      <w:r>
-        <w:rPr>
-          <w:rFonts w:ascii="Bookman Old Style" w:hAnsi="Bookman Old Style"/>
-        </w:rPr>
-        <w:t>sebenarnya</w:t>
-      </w:r>
-      <w:proofErr w:type="spellEnd"/>
-      <w:r>
-        <w:rPr>
-          <w:rFonts w:ascii="Bookman Old Style" w:hAnsi="Bookman Old Style"/>
-        </w:rPr>
-        <w:t xml:space="preserve"> dan </w:t>
-      </w:r>
-      <w:proofErr w:type="spellStart"/>
-      <w:r>
-        <w:rPr>
-          <w:rFonts w:ascii="Bookman Old Style" w:hAnsi="Bookman Old Style"/>
-        </w:rPr>
-        <w:t>dapat</w:t>
-      </w:r>
-      <w:proofErr w:type="spellEnd"/>
-      <w:r>
-        <w:rPr>
-          <w:rFonts w:ascii="Bookman Old Style" w:hAnsi="Bookman Old Style"/>
-        </w:rPr>
-        <w:t xml:space="preserve"> </w:t>
-      </w:r>
-      <w:proofErr w:type="spellStart"/>
-      <w:r>
-        <w:rPr>
-          <w:rFonts w:ascii="Bookman Old Style" w:hAnsi="Bookman Old Style"/>
-        </w:rPr>
-        <w:t>dip</w:t>
-      </w:r>
-      <w:r>
-        <w:rPr>
-          <w:rFonts w:ascii="Bookman Old Style" w:hAnsi="Bookman Old Style"/>
-        </w:rPr>
-        <w:t>ergunakan</w:t>
-      </w:r>
-      <w:proofErr w:type="spellEnd"/>
-      <w:r>
-        <w:rPr>
-          <w:rFonts w:ascii="Bookman Old Style" w:hAnsi="Bookman Old Style"/>
-        </w:rPr>
-        <w:t xml:space="preserve"> </w:t>
-      </w:r>
-      <w:proofErr w:type="spellStart"/>
-      <w:r>
-        <w:rPr>
-          <w:rFonts w:ascii="Bookman Old Style" w:hAnsi="Bookman Old Style"/>
-        </w:rPr>
-        <w:t>sebagai</w:t>
-      </w:r>
-      <w:r>
-        <w:rPr>
-          <w:rFonts w:ascii="Bookman Old Style" w:hAnsi="Bookman Old Style"/>
-        </w:rPr>
-        <w:t>mana</w:t>
-      </w:r>
-      <w:proofErr w:type="spellEnd"/>
-      <w:r>
-        <w:rPr>
-          <w:rFonts w:ascii="Bookman Old Style" w:hAnsi="Bookman Old Style"/>
-        </w:rPr>
-        <w:t xml:space="preserve"> </w:t>
-      </w:r>
-      <w:proofErr w:type="spellStart"/>
-      <w:r>
-        <w:rPr>
-          <w:rFonts w:ascii="Bookman Old Style" w:hAnsi="Bookman Old Style"/>
-        </w:rPr>
-        <w:t>mestinya</w:t>
-      </w:r>
-      <w:proofErr w:type="spellEnd"/>
-      <w:r>
-        <w:rPr>
-          <w:rFonts w:ascii="Bookman Old Style" w:hAnsi="Bookman Old Style"/>
-        </w:rPr>
-        <w:t xml:space="preserve">.          </w:t>
+      <w:r>
+        <w:rPr>
+          <w:rFonts w:ascii="Bookman Old Style" w:hAnsi="Bookman Old Style"/>
+        </w:rPr>
+        <w:t>Demikian surat keterangan ini kami buat dengan sebenarnya dan dapat dip</w:t>
+      </w:r>
+      <w:r>
+        <w:rPr>
+          <w:rFonts w:ascii="Bookman Old Style" w:hAnsi="Bookman Old Style"/>
+        </w:rPr>
+        <w:t>ergunakan sebagai</w:t>
+      </w:r>
+      <w:r>
+        <w:rPr>
+          <w:rFonts w:ascii="Bookman Old Style" w:hAnsi="Bookman Old Style"/>
+        </w:rPr>
+        <w:t xml:space="preserve">mana mestinya.          </w:t>
       </w:r>
     </w:p>
     <w:p>
@@ -1878,28 +1286,18 @@
                 <w:rFonts w:ascii="Bookman Old Style" w:hAnsi="Bookman Old Style"/>
               </w:rPr>
             </w:pPr>
-            <w:proofErr w:type="spellStart"/>
-            <w:r>
-              <w:rPr>
-                <w:rFonts w:ascii="Bookman Old Style" w:hAnsi="Bookman Old Style"/>
-              </w:rPr>
-              <w:t>Pagutan</w:t>
-            </w:r>
-            <w:proofErr w:type="spellEnd"/>
-            <w:r>
-              <w:rPr>
-                <w:rFonts w:ascii="Bookman Old Style" w:hAnsi="Bookman Old Style"/>
-              </w:rPr>
-              <w:t xml:space="preserve">, </w:t>
-            </w:r>
-            <w:proofErr w:type="spellStart"/>
+            <w:r>
+              <w:rPr>
+                <w:rFonts w:ascii="Bookman Old Style" w:hAnsi="Bookman Old Style"/>
+              </w:rPr>
+              <w:t xml:space="preserve">Pagutan, </w:t>
+            </w:r>
             <w:r>
               <w:rPr>
                 <w:rFonts w:ascii="Bookman Old Style" w:hAnsi="Bookman Old Style"/>
               </w:rPr>
               <w:t>tanggaxx</w:t>
             </w:r>
-            <w:proofErr w:type="spellEnd"/>
           </w:p>
           <w:p>
             <w:pPr>
@@ -1964,19 +1362,11 @@
                 <w:rFonts w:ascii="Bookman Old Style" w:hAnsi="Bookman Old Style"/>
               </w:rPr>
             </w:pPr>
-            <w:proofErr w:type="spellStart"/>
-            <w:r>
-              <w:rPr>
-                <w:rFonts w:ascii="Bookman Old Style" w:hAnsi="Bookman Old Style"/>
-              </w:rPr>
-              <w:t>Penata</w:t>
-            </w:r>
-            <w:proofErr w:type="spellEnd"/>
-            <w:r>
-              <w:rPr>
-                <w:rFonts w:ascii="Bookman Old Style" w:hAnsi="Bookman Old Style"/>
-              </w:rPr>
-              <w:t xml:space="preserve"> Tk. I (III/d)</w:t>
+            <w:r>
+              <w:rPr>
+                <w:rFonts w:ascii="Bookman Old Style" w:hAnsi="Bookman Old Style"/>
+              </w:rPr>
+              <w:t>Penata Tk. I (III/d)</w:t>
             </w:r>
           </w:p>
           <w:p>

</xml_diff>